<commit_message>
Revised Pss 107,108, not yet published to PDF.
</commit_message>
<xml_diff>
--- a/Psalms/107.docx
+++ b/Psalms/107.docx
@@ -146,6 +146,17 @@
           </w:tcPr>
           <w:p>
             <w:pPr>
+              <w:pStyle w:val="Rubric"/>
+            </w:pPr>
+            <w:r>
+              <w:t>1 (A song</w:t>
+            </w:r>
+            <w:r>
+              <w:t xml:space="preserve"> of a Psalm by David)</w:t>
+            </w:r>
+          </w:p>
+          <w:p>
+            <w:pPr>
               <w:pStyle w:val="EngIndEnd"/>
             </w:pPr>
           </w:p>
@@ -154,13 +165,21 @@
           <w:tcPr>
             <w:tcW w:w="626" w:type="pct"/>
           </w:tcPr>
-          <w:p/>
+          <w:p>
+            <w:r>
+              <w:t>N/A</w:t>
+            </w:r>
+          </w:p>
         </w:tc>
         <w:tc>
           <w:tcPr>
             <w:tcW w:w="615" w:type="pct"/>
           </w:tcPr>
-          <w:p/>
+          <w:p>
+            <w:r>
+              <w:t>Skipping for now</w:t>
+            </w:r>
+          </w:p>
         </w:tc>
         <w:tc>
           <w:tcPr>
@@ -307,6 +326,38 @@
           <w:tcPr>
             <w:tcW w:w="615" w:type="pct"/>
           </w:tcPr>
+          <w:p>
+            <w:pPr>
+              <w:pStyle w:val="EnglishHangNoCoptic"/>
+            </w:pPr>
+            <w:r>
+              <w:t>2 My heart is ready, O God, my heart is ready;</w:t>
+            </w:r>
+          </w:p>
+          <w:p>
+            <w:pPr>
+              <w:pStyle w:val="EnglishHangEndNoCoptic"/>
+            </w:pPr>
+            <w:r>
+              <w:tab/>
+              <w:t>I will sing and chant psalms</w:t>
+            </w:r>
+            <w:r>
+              <w:rPr>
+                <w:rStyle w:val="FootnoteReference"/>
+              </w:rPr>
+              <w:footnoteReference w:id="1"/>
+            </w:r>
+            <w:r>
+              <w:t xml:space="preserve"> </w:t>
+            </w:r>
+            <w:r>
+              <w:t>in</w:t>
+            </w:r>
+            <w:r>
+              <w:t xml:space="preserve"> my glory.</w:t>
+            </w:r>
+          </w:p>
           <w:p/>
         </w:tc>
         <w:tc>
@@ -453,6 +504,34 @@
           <w:tcPr>
             <w:tcW w:w="615" w:type="pct"/>
           </w:tcPr>
+          <w:p>
+            <w:pPr>
+              <w:pStyle w:val="EnglishHangNoCoptic"/>
+            </w:pPr>
+            <w:proofErr w:type="gramStart"/>
+            <w:r>
+              <w:t xml:space="preserve">3 Awake, </w:t>
+            </w:r>
+            <w:r>
+              <w:t>harp</w:t>
+            </w:r>
+            <w:r>
+              <w:t xml:space="preserve"> and </w:t>
+            </w:r>
+            <w:r>
+              <w:t>lyre!</w:t>
+            </w:r>
+            <w:proofErr w:type="gramEnd"/>
+          </w:p>
+          <w:p>
+            <w:pPr>
+              <w:pStyle w:val="EnglishHangEndNoCoptic"/>
+            </w:pPr>
+            <w:r>
+              <w:tab/>
+              <w:t>I will rise early.</w:t>
+            </w:r>
+          </w:p>
           <w:p/>
         </w:tc>
         <w:tc>
@@ -613,6 +692,41 @@
           <w:tcPr>
             <w:tcW w:w="615" w:type="pct"/>
           </w:tcPr>
+          <w:p>
+            <w:pPr>
+              <w:pStyle w:val="EnglishHangNoCoptic"/>
+            </w:pPr>
+            <w:r>
+              <w:t xml:space="preserve">4 I will </w:t>
+            </w:r>
+            <w:r>
+              <w:t>confess</w:t>
+            </w:r>
+            <w:r>
+              <w:rPr>
+                <w:rStyle w:val="FootnoteReference"/>
+              </w:rPr>
+              <w:footnoteReference w:id="2"/>
+            </w:r>
+            <w:r>
+              <w:t xml:space="preserve"> </w:t>
+            </w:r>
+            <w:r>
+              <w:t>You, O Lord, among the peoples,</w:t>
+            </w:r>
+          </w:p>
+          <w:p>
+            <w:pPr>
+              <w:pStyle w:val="EnglishHangEndNoCoptic"/>
+            </w:pPr>
+            <w:r>
+              <w:tab/>
+              <w:t xml:space="preserve">I will sing praises to </w:t>
+            </w:r>
+            <w:r>
+              <w:t>You among the nations;</w:t>
+            </w:r>
+          </w:p>
           <w:p/>
         </w:tc>
         <w:tc>
@@ -778,6 +892,51 @@
           <w:tcPr>
             <w:tcW w:w="615" w:type="pct"/>
           </w:tcPr>
+          <w:p>
+            <w:pPr>
+              <w:pStyle w:val="EnglishHangNoCoptic"/>
+            </w:pPr>
+            <w:r>
+              <w:t>5 for</w:t>
+            </w:r>
+            <w:r>
+              <w:t xml:space="preserve"> </w:t>
+            </w:r>
+            <w:r>
+              <w:t>Your</w:t>
+            </w:r>
+            <w:r>
+              <w:t xml:space="preserve"> mercy </w:t>
+            </w:r>
+            <w:r>
+              <w:t xml:space="preserve">is great, </w:t>
+            </w:r>
+            <w:r>
+              <w:t>beyond the heavens,</w:t>
+            </w:r>
+          </w:p>
+          <w:p>
+            <w:pPr>
+              <w:pStyle w:val="EnglishHangEndNoCoptic"/>
+            </w:pPr>
+            <w:r>
+              <w:tab/>
+            </w:r>
+            <w:proofErr w:type="gramStart"/>
+            <w:r>
+              <w:t>and</w:t>
+            </w:r>
+            <w:proofErr w:type="gramEnd"/>
+            <w:r>
+              <w:t xml:space="preserve"> </w:t>
+            </w:r>
+            <w:r>
+              <w:t>Your</w:t>
+            </w:r>
+            <w:r>
+              <w:t xml:space="preserve"> truth reaches the clouds.</w:t>
+            </w:r>
+          </w:p>
           <w:p/>
         </w:tc>
         <w:tc>
@@ -787,6 +946,7 @@
           <w:p>
             <w:proofErr w:type="gramStart"/>
             <w:r>
+              <w:lastRenderedPageBreak/>
               <w:t xml:space="preserve">For Thy mercy is greater than the heavens, and Thy truth </w:t>
             </w:r>
             <w:proofErr w:type="spellStart"/>
@@ -822,7 +982,11 @@
             </w:r>
             <w:proofErr w:type="gramEnd"/>
             <w:r>
-              <w:t xml:space="preserve"> as far as the clouds is your truth.</w:t>
+              <w:t xml:space="preserve"> as far as the clouds is your </w:t>
+            </w:r>
+            <w:r>
+              <w:lastRenderedPageBreak/>
+              <w:t>truth.</w:t>
             </w:r>
           </w:p>
         </w:tc>
@@ -835,6 +999,7 @@
               <w:pStyle w:val="EngIndEnd"/>
             </w:pPr>
             <w:r>
+              <w:lastRenderedPageBreak/>
               <w:t>For thy mercy is great above the heavens, and thy truth reaches to the clouds.</w:t>
             </w:r>
           </w:p>
@@ -942,7 +1107,7 @@
               <w:rPr>
                 <w:rStyle w:val="FootnoteReference"/>
               </w:rPr>
-              <w:footnoteReference w:id="1"/>
+              <w:footnoteReference w:id="3"/>
             </w:r>
           </w:p>
           <w:p>
@@ -971,6 +1136,48 @@
           <w:tcPr>
             <w:tcW w:w="615" w:type="pct"/>
           </w:tcPr>
+          <w:p>
+            <w:pPr>
+              <w:pStyle w:val="EnglishHangNoCoptic"/>
+            </w:pPr>
+            <w:r>
+              <w:t>6 Be exalted</w:t>
+            </w:r>
+            <w:r>
+              <w:t xml:space="preserve"> above the heavens,</w:t>
+            </w:r>
+            <w:r>
+              <w:t xml:space="preserve"> O God,</w:t>
+            </w:r>
+          </w:p>
+          <w:p>
+            <w:pPr>
+              <w:pStyle w:val="EnglishHangEndNoCoptic"/>
+            </w:pPr>
+            <w:r>
+              <w:tab/>
+            </w:r>
+            <w:proofErr w:type="gramStart"/>
+            <w:r>
+              <w:t>and</w:t>
+            </w:r>
+            <w:proofErr w:type="gramEnd"/>
+            <w:r>
+              <w:t xml:space="preserve"> </w:t>
+            </w:r>
+            <w:r>
+              <w:t>Your</w:t>
+            </w:r>
+            <w:r>
+              <w:t xml:space="preserve"> glory over all the earth.</w:t>
+            </w:r>
+            <w:r>
+              <w:rPr>
+                <w:rStyle w:val="FootnoteReference"/>
+              </w:rPr>
+              <w:footnoteReference w:id="4"/>
+            </w:r>
+          </w:p>
           <w:p/>
         </w:tc>
         <w:tc>
@@ -1166,6 +1373,33 @@
           <w:tcPr>
             <w:tcW w:w="615" w:type="pct"/>
           </w:tcPr>
+          <w:p>
+            <w:pPr>
+              <w:pStyle w:val="EnglishHangNoCoptic"/>
+            </w:pPr>
+            <w:r>
+              <w:t xml:space="preserve">7 </w:t>
+            </w:r>
+            <w:r>
+              <w:t>Save with Your right hand and hear me,</w:t>
+            </w:r>
+          </w:p>
+          <w:p>
+            <w:pPr>
+              <w:pStyle w:val="EnglishHangEndNoCoptic"/>
+            </w:pPr>
+            <w:r>
+              <w:tab/>
+            </w:r>
+            <w:proofErr w:type="gramStart"/>
+            <w:r>
+              <w:t>that</w:t>
+            </w:r>
+            <w:proofErr w:type="gramEnd"/>
+            <w:r>
+              <w:t xml:space="preserve"> Your beloved may be delivered.</w:t>
+            </w:r>
+          </w:p>
           <w:p/>
         </w:tc>
         <w:tc>
@@ -1357,7 +1591,80 @@
           <w:tcPr>
             <w:tcW w:w="615" w:type="pct"/>
           </w:tcPr>
-          <w:p/>
+          <w:p>
+            <w:pPr>
+              <w:pStyle w:val="EnglishHangNoCoptic"/>
+            </w:pPr>
+            <w:r>
+              <w:t xml:space="preserve">8 God </w:t>
+            </w:r>
+            <w:r>
+              <w:t>spoke</w:t>
+            </w:r>
+            <w:r>
+              <w:t xml:space="preserve"> in His sanctuary</w:t>
+            </w:r>
+            <w:r>
+              <w:rPr>
+                <w:rStyle w:val="FootnoteReference"/>
+              </w:rPr>
+              <w:footnoteReference w:id="5"/>
+            </w:r>
+            <w:r>
+              <w:t>,</w:t>
+            </w:r>
+          </w:p>
+          <w:p>
+            <w:pPr>
+              <w:pStyle w:val="EnglishHangNoCoptic"/>
+            </w:pPr>
+            <w:r>
+              <w:tab/>
+              <w:t>“</w:t>
+            </w:r>
+            <w:r>
+              <w:t>I will be exalted</w:t>
+            </w:r>
+            <w:r>
+              <w:t>,</w:t>
+            </w:r>
+            <w:r>
+              <w:t xml:space="preserve"> and </w:t>
+            </w:r>
+            <w:r>
+              <w:t xml:space="preserve">I will divide </w:t>
+            </w:r>
+            <w:proofErr w:type="spellStart"/>
+            <w:r>
+              <w:t>Shech</w:t>
+            </w:r>
+            <w:r>
+              <w:t>em</w:t>
+            </w:r>
+            <w:proofErr w:type="spellEnd"/>
+            <w:r>
+              <w:t>,</w:t>
+            </w:r>
+          </w:p>
+          <w:p>
+            <w:pPr>
+              <w:pStyle w:val="EnglishHangEndNoCoptic"/>
+            </w:pPr>
+            <w:r>
+              <w:tab/>
+            </w:r>
+            <w:proofErr w:type="gramStart"/>
+            <w:r>
+              <w:t>and</w:t>
+            </w:r>
+            <w:proofErr w:type="gramEnd"/>
+            <w:r>
+              <w:t xml:space="preserve"> </w:t>
+            </w:r>
+            <w:r>
+              <w:t>parcel out the valley of tents.</w:t>
+            </w:r>
+          </w:p>
         </w:tc>
         <w:tc>
           <w:tcPr>
@@ -1618,6 +1925,32 @@
           <w:tcPr>
             <w:tcW w:w="615" w:type="pct"/>
           </w:tcPr>
+          <w:p>
+            <w:pPr>
+              <w:pStyle w:val="EnglishHangNoCoptic"/>
+            </w:pPr>
+            <w:r>
+              <w:t>9 Gilead is Mine, and Manasseh is Mine,</w:t>
+            </w:r>
+          </w:p>
+          <w:p>
+            <w:pPr>
+              <w:pStyle w:val="EnglishHangNoCoptic"/>
+            </w:pPr>
+            <w:r>
+              <w:tab/>
+              <w:t>and Ephraim is the support of My head;</w:t>
+            </w:r>
+          </w:p>
+          <w:p>
+            <w:pPr>
+              <w:pStyle w:val="EnglishHangEndNoCoptic"/>
+            </w:pPr>
+            <w:r>
+              <w:tab/>
+              <w:t>Judah is My King.</w:t>
+            </w:r>
+          </w:p>
           <w:p/>
         </w:tc>
         <w:tc>
@@ -1663,7 +1996,11 @@
               <w:pStyle w:val="EngIndEnd"/>
             </w:pPr>
             <w:r>
-              <w:t>and Ephraim is the support of my head;</w:t>
+              <w:t xml:space="preserve">and Ephraim is the support of my </w:t>
+            </w:r>
+            <w:r>
+              <w:lastRenderedPageBreak/>
+              <w:t>head;</w:t>
             </w:r>
           </w:p>
           <w:p>
@@ -1690,6 +2027,7 @@
             </w:pPr>
             <w:proofErr w:type="spellStart"/>
             <w:r>
+              <w:lastRenderedPageBreak/>
               <w:t>Galaad</w:t>
             </w:r>
             <w:proofErr w:type="spellEnd"/>
@@ -1807,7 +2145,7 @@
               <w:rPr>
                 <w:rStyle w:val="FootnoteReference"/>
               </w:rPr>
-              <w:footnoteReference w:id="2"/>
+              <w:footnoteReference w:id="6"/>
             </w:r>
           </w:p>
           <w:p>
@@ -1845,6 +2183,72 @@
           <w:tcPr>
             <w:tcW w:w="615" w:type="pct"/>
           </w:tcPr>
+          <w:p>
+            <w:pPr>
+              <w:pStyle w:val="EnglishHangNoCoptic"/>
+            </w:pPr>
+            <w:r>
+              <w:t xml:space="preserve">10 Moab </w:t>
+            </w:r>
+            <w:r>
+              <w:t>is the cauldron of My hope</w:t>
+            </w:r>
+            <w:r>
+              <w:t>;</w:t>
+            </w:r>
+          </w:p>
+          <w:p>
+            <w:pPr>
+              <w:pStyle w:val="EnglishHangNoCoptic"/>
+            </w:pPr>
+            <w:r>
+              <w:tab/>
+            </w:r>
+            <w:r>
+              <w:t xml:space="preserve">I will </w:t>
+            </w:r>
+            <w:r>
+              <w:t>stretch</w:t>
+            </w:r>
+            <w:r>
+              <w:t xml:space="preserve"> out My shoe </w:t>
+            </w:r>
+            <w:r>
+              <w:t>over</w:t>
+            </w:r>
+            <w:r>
+              <w:t xml:space="preserve"> Edom,</w:t>
+            </w:r>
+            <w:r>
+              <w:rPr>
+                <w:rStyle w:val="FootnoteReference"/>
+              </w:rPr>
+              <w:footnoteReference w:id="7"/>
+            </w:r>
+          </w:p>
+          <w:p>
+            <w:pPr>
+              <w:pStyle w:val="EnglishHangEndNoCoptic"/>
+            </w:pPr>
+            <w:r>
+              <w:tab/>
+            </w:r>
+            <w:r>
+              <w:t>Foreign tribes</w:t>
+            </w:r>
+            <w:r>
+              <w:t xml:space="preserve"> </w:t>
+            </w:r>
+            <w:r>
+              <w:t>were</w:t>
+            </w:r>
+            <w:r>
+              <w:t xml:space="preserve"> </w:t>
+            </w:r>
+            <w:r>
+              <w:t>subjugated to Me.”</w:t>
+            </w:r>
+          </w:p>
           <w:p/>
         </w:tc>
         <w:tc>
@@ -2072,6 +2476,34 @@
           <w:tcPr>
             <w:tcW w:w="615" w:type="pct"/>
           </w:tcPr>
+          <w:p>
+            <w:pPr>
+              <w:pStyle w:val="EnglishHangNoCoptic"/>
+            </w:pPr>
+            <w:r>
+              <w:t xml:space="preserve">11 Who will lead me to </w:t>
+            </w:r>
+            <w:r>
+              <w:t>a</w:t>
+            </w:r>
+            <w:r>
+              <w:t xml:space="preserve"> fortified city?</w:t>
+            </w:r>
+          </w:p>
+          <w:p>
+            <w:pPr>
+              <w:pStyle w:val="EnglishHangEndNoCoptic"/>
+            </w:pPr>
+            <w:r>
+              <w:tab/>
+            </w:r>
+            <w:r>
+              <w:t>W</w:t>
+            </w:r>
+            <w:r>
+              <w:t>ho will guide me to Edom?</w:t>
+            </w:r>
+          </w:p>
           <w:p/>
         </w:tc>
         <w:tc>
@@ -2275,6 +2707,50 @@
           <w:tcPr>
             <w:tcW w:w="615" w:type="pct"/>
           </w:tcPr>
+          <w:p>
+            <w:pPr>
+              <w:pStyle w:val="EnglishHangNoCoptic"/>
+            </w:pPr>
+            <w:r>
+              <w:t xml:space="preserve">12 </w:t>
+            </w:r>
+            <w:r>
+              <w:t>Will</w:t>
+            </w:r>
+            <w:r>
+              <w:t xml:space="preserve"> </w:t>
+            </w:r>
+            <w:r>
+              <w:t>You not</w:t>
+            </w:r>
+            <w:r>
+              <w:t xml:space="preserve">, O God, Who </w:t>
+            </w:r>
+            <w:r>
+              <w:t>have</w:t>
+            </w:r>
+            <w:r>
+              <w:t xml:space="preserve"> rejected us?</w:t>
+            </w:r>
+          </w:p>
+          <w:p>
+            <w:pPr>
+              <w:pStyle w:val="EnglishHangEndNoCoptic"/>
+            </w:pPr>
+            <w:r>
+              <w:tab/>
+              <w:t>Will</w:t>
+            </w:r>
+            <w:r>
+              <w:t xml:space="preserve"> </w:t>
+            </w:r>
+            <w:r>
+              <w:t>You not</w:t>
+            </w:r>
+            <w:r>
+              <w:t>, O God, go out with our armies?</w:t>
+            </w:r>
+          </w:p>
           <w:p/>
         </w:tc>
         <w:tc>
@@ -2461,6 +2937,42 @@
           <w:tcPr>
             <w:tcW w:w="615" w:type="pct"/>
           </w:tcPr>
+          <w:p>
+            <w:pPr>
+              <w:pStyle w:val="EnglishHangNoCoptic"/>
+            </w:pPr>
+            <w:r>
+              <w:t xml:space="preserve">13 Grant us help from our </w:t>
+            </w:r>
+            <w:r>
+              <w:t>affliction</w:t>
+            </w:r>
+            <w:r>
+              <w:t>,</w:t>
+            </w:r>
+          </w:p>
+          <w:p>
+            <w:pPr>
+              <w:pStyle w:val="EnglishHangEndNoCoptic"/>
+            </w:pPr>
+            <w:r>
+              <w:tab/>
+            </w:r>
+            <w:proofErr w:type="gramStart"/>
+            <w:r>
+              <w:t>for</w:t>
+            </w:r>
+            <w:proofErr w:type="gramEnd"/>
+            <w:r>
+              <w:t xml:space="preserve"> the salvation of man is</w:t>
+            </w:r>
+            <w:r>
+              <w:t xml:space="preserve"> worthless</w:t>
+            </w:r>
+            <w:r>
+              <w:t>.</w:t>
+            </w:r>
+          </w:p>
           <w:p/>
         </w:tc>
         <w:tc>
@@ -2574,6 +3086,7 @@
               <w:pStyle w:val="EnglishHangNoCoptic"/>
             </w:pPr>
             <w:r>
+              <w:lastRenderedPageBreak/>
               <w:t>14 In God we shall win a mighty victory,</w:t>
             </w:r>
           </w:p>
@@ -2619,30 +3132,61 @@
           <w:tcPr>
             <w:tcW w:w="615" w:type="pct"/>
           </w:tcPr>
-          <w:p/>
-        </w:tc>
-        <w:tc>
-          <w:tcPr>
-            <w:tcW w:w="621" w:type="pct"/>
-          </w:tcPr>
-          <w:p>
-            <w:r>
-              <w:t xml:space="preserve">Through </w:t>
+          <w:p>
+            <w:pPr>
+              <w:pStyle w:val="EnglishHangNoCoptic"/>
+            </w:pPr>
+            <w:r>
+              <w:t>14 In God we shall win a mighty victory,</w:t>
+            </w:r>
+          </w:p>
+          <w:p>
+            <w:pPr>
+              <w:pStyle w:val="EnglishHangEndNoCoptic"/>
+            </w:pPr>
+            <w:r>
+              <w:tab/>
             </w:r>
             <w:proofErr w:type="gramStart"/>
             <w:r>
-              <w:t>God</w:t>
+              <w:t>and</w:t>
             </w:r>
             <w:proofErr w:type="gramEnd"/>
             <w:r>
-              <w:t xml:space="preserve"> we shall do great deeds, and it is He that shall wipe out our enemies.</w:t>
-            </w:r>
+              <w:t xml:space="preserve"> He will </w:t>
+            </w:r>
+            <w:r>
+              <w:t>despise</w:t>
+            </w:r>
+            <w:r>
+              <w:t xml:space="preserve"> our enemies.</w:t>
+            </w:r>
+          </w:p>
+          <w:p>
             <w:bookmarkStart w:id="0" w:name="_GoBack"/>
             <w:bookmarkEnd w:id="0"/>
           </w:p>
         </w:tc>
         <w:tc>
           <w:tcPr>
+            <w:tcW w:w="621" w:type="pct"/>
+          </w:tcPr>
+          <w:p>
+            <w:r>
+              <w:t xml:space="preserve">Through </w:t>
+            </w:r>
+            <w:proofErr w:type="gramStart"/>
+            <w:r>
+              <w:t>God</w:t>
+            </w:r>
+            <w:proofErr w:type="gramEnd"/>
+            <w:r>
+              <w:t xml:space="preserve"> we shall do great deeds, and it is He that shall wipe out our enemies.</w:t>
+            </w:r>
+          </w:p>
+        </w:tc>
+        <w:tc>
+          <w:tcPr>
             <w:tcW w:w="632" w:type="pct"/>
           </w:tcPr>
           <w:p>
@@ -2663,11 +3207,7 @@
             </w:r>
             <w:proofErr w:type="gramEnd"/>
             <w:r>
-              <w:t xml:space="preserve"> he it is who will treat our </w:t>
-            </w:r>
-            <w:r>
-              <w:lastRenderedPageBreak/>
-              <w:t>enemies with contempt.</w:t>
+              <w:t xml:space="preserve"> he it is who will treat our enemies with contempt.</w:t>
             </w:r>
           </w:p>
         </w:tc>
@@ -2680,7 +3220,6 @@
               <w:pStyle w:val="EngIndEnd"/>
             </w:pPr>
             <w:r>
-              <w:lastRenderedPageBreak/>
               <w:t xml:space="preserve">Through </w:t>
             </w:r>
             <w:proofErr w:type="gramStart"/>
@@ -2841,6 +3380,38 @@
         <w:footnoteRef/>
       </w:r>
       <w:r>
+        <w:t xml:space="preserve"> [JS] NETS has, “make music”, OSB, “give praise”</w:t>
+      </w:r>
+    </w:p>
+  </w:footnote>
+  <w:footnote w:id="2">
+    <w:p>
+      <w:pPr>
+        <w:pStyle w:val="footnote"/>
+      </w:pPr>
+      <w:r>
+        <w:rPr>
+          <w:rStyle w:val="FootnoteReference"/>
+        </w:rPr>
+        <w:footnoteRef/>
+      </w:r>
+      <w:r>
+        <w:t xml:space="preserve"> [JS] “thankfully confess You with praise”</w:t>
+      </w:r>
+    </w:p>
+  </w:footnote>
+  <w:footnote w:id="3">
+    <w:p>
+      <w:pPr>
+        <w:pStyle w:val="footnote"/>
+      </w:pPr>
+      <w:r>
+        <w:rPr>
+          <w:rStyle w:val="FootnoteReference"/>
+        </w:rPr>
+        <w:footnoteRef/>
+      </w:r>
+      <w:r>
         <w:t xml:space="preserve"> The first </w:t>
       </w:r>
       <w:proofErr w:type="gramStart"/>
@@ -2853,7 +3424,71 @@
       </w:r>
     </w:p>
   </w:footnote>
-  <w:footnote w:id="2">
+  <w:footnote w:id="4">
+    <w:p>
+      <w:pPr>
+        <w:pStyle w:val="footnote"/>
+      </w:pPr>
+      <w:r>
+        <w:rPr>
+          <w:rStyle w:val="FootnoteReference"/>
+        </w:rPr>
+        <w:footnoteRef/>
+      </w:r>
+      <w:r>
+        <w:t xml:space="preserve"> The first </w:t>
+      </w:r>
+      <w:proofErr w:type="gramStart"/>
+      <w:r>
+        <w:t>6</w:t>
+      </w:r>
+      <w:proofErr w:type="gramEnd"/>
+      <w:r>
+        <w:t xml:space="preserve"> verses of this Psalm are almost identical with Psalm 56:8-12, and the rest only differ in 3 words from 59:7-14.</w:t>
+      </w:r>
+    </w:p>
+  </w:footnote>
+  <w:footnote w:id="5">
+    <w:p>
+      <w:pPr>
+        <w:pStyle w:val="footnote"/>
+      </w:pPr>
+      <w:r>
+        <w:rPr>
+          <w:rStyle w:val="FootnoteReference"/>
+        </w:rPr>
+        <w:footnoteRef/>
+      </w:r>
+      <w:r>
+        <w:t xml:space="preserve"> [JS] “</w:t>
+      </w:r>
+      <w:proofErr w:type="gramStart"/>
+      <w:r>
+        <w:t>holy</w:t>
+      </w:r>
+      <w:proofErr w:type="gramEnd"/>
+      <w:r>
+        <w:t xml:space="preserve"> place.”</w:t>
+      </w:r>
+    </w:p>
+  </w:footnote>
+  <w:footnote w:id="6">
+    <w:p>
+      <w:pPr>
+        <w:pStyle w:val="footnote"/>
+      </w:pPr>
+      <w:r>
+        <w:rPr>
+          <w:rStyle w:val="FootnoteReference"/>
+        </w:rPr>
+        <w:footnoteRef/>
+      </w:r>
+      <w:r>
+        <w:t xml:space="preserve"> See Psalm 59:10 and footnote.</w:t>
+      </w:r>
+    </w:p>
+  </w:footnote>
+  <w:footnote w:id="7">
     <w:p>
       <w:pPr>
         <w:pStyle w:val="footnote"/>
@@ -4846,7 +5481,7 @@
 </file>
 
 <file path=customXml/itemProps1.xml><?xml version="1.0" encoding="utf-8"?>
-<ds:datastoreItem xmlns:ds="http://schemas.openxmlformats.org/officeDocument/2006/customXml" ds:itemID="{EE3DC1F0-53AD-4956-A39F-2CDB02633FA3}">
+<ds:datastoreItem xmlns:ds="http://schemas.openxmlformats.org/officeDocument/2006/customXml" ds:itemID="{2B3D102B-B5C5-4414-94FE-E36ACCEBB339}">
   <ds:schemaRefs>
     <ds:schemaRef ds:uri="http://schemas.openxmlformats.org/officeDocument/2006/bibliography"/>
   </ds:schemaRefs>

</xml_diff>